<commit_message>
add C and C pp
</commit_message>
<xml_diff>
--- a/xiao.docx
+++ b/xiao.docx
@@ -22806,6 +22806,8 @@
         </w:rPr>
         <w:t>。</w:t>
       </w:r>
+      <w:bookmarkStart w:id="1" w:name="_GoBack"/>
+      <w:bookmarkEnd w:id="1"/>
       <w:r>
         <w:rPr>
           <w:rFonts w:ascii="Times New Roman" w:eastAsia="宋体" w:hAnsi="Times New Roman"/>
@@ -22904,7 +22906,7 @@
         <w:snapToGrid w:val="0"/>
         <w:spacing w:line="360" w:lineRule="auto"/>
         <w:rPr>
-          <w:rFonts w:ascii="Times New Roman" w:eastAsia="宋体" w:hAnsi="Times New Roman" w:hint="eastAsia"/>
+          <w:rFonts w:ascii="Times New Roman" w:eastAsia="宋体" w:hAnsi="Times New Roman"/>
           <w:szCs w:val="24"/>
         </w:rPr>
       </w:pPr>
@@ -22915,8 +22917,6 @@
         </w:rPr>
         <w:tab/>
       </w:r>
-      <w:bookmarkStart w:id="1" w:name="_GoBack"/>
-      <w:bookmarkEnd w:id="1"/>
     </w:p>
     <w:p>
       <w:pPr>
@@ -24137,7 +24137,7 @@
 </file>
 
 <file path=customXml/itemProps1.xml><?xml version="1.0" encoding="utf-8"?>
-<ds:datastoreItem xmlns:ds="http://schemas.openxmlformats.org/officeDocument/2006/customXml" ds:itemID="{63CB1BB0-57EF-42C9-9930-5A32D192ECE9}">
+<ds:datastoreItem xmlns:ds="http://schemas.openxmlformats.org/officeDocument/2006/customXml" ds:itemID="{E21698B4-20FB-4233-ABC8-D6A5B230CD7D}">
   <ds:schemaRefs>
     <ds:schemaRef ds:uri="http://schemas.openxmlformats.org/officeDocument/2006/bibliography"/>
   </ds:schemaRefs>

</xml_diff>